<commit_message>
modified:   audit_core/report_controller.py 	deleted:    audit_core/template_renderer copy.py 	modified:   audit_core/template_renderer.py 	modified:   docs/USERGUIDELT1_intervals.docx 	deleted:    render_unified_report.py 	modified:   semantic_json_builder.py 	modified:   stub_generator.py
</commit_message>
<xml_diff>
--- a/docs/USERGUIDELT1_intervals.docx
+++ b/docs/USERGUIDELT1_intervals.docx
@@ -6,7 +6,7 @@
     <w:p>
       <w:r>
         <w:pict w14:anchorId="162BED02">
-          <v:rect id="_x0000_i1061" style="width:0;height:1.5pt" o:hralign="center" o:hrstd="t" o:hr="t" fillcolor="#a0a0a0" stroked="f"/>
+          <v:rect id="_x0000_i1025" style="width:0;height:1.5pt" o:hralign="center" o:hrstd="t" o:hr="t" fillcolor="#a0a0a0" stroked="f"/>
         </w:pict>
       </w:r>
     </w:p>
@@ -30,17 +30,8 @@
           <w:b/>
           <w:bCs/>
         </w:rPr>
-        <w:t xml:space="preserve"> How to Set Up Your LT1 (HRTLND_LT1) Field in </w:t>
-      </w:r>
-      <w:proofErr w:type="spellStart"/>
-      <w:r>
-        <w:rPr>
-          <w:b/>
-          <w:bCs/>
-        </w:rPr>
-        <w:t>Intervals.icu</w:t>
-      </w:r>
-      <w:proofErr w:type="spellEnd"/>
+        <w:t xml:space="preserve"> How to Set Up Your LT1 (HRTLND_LT1) Field in Intervals.icu</w:t>
+      </w:r>
     </w:p>
     <w:p>
       <w:pPr>
@@ -353,7 +344,7 @@
         </w:rPr>
         <w:lastRenderedPageBreak/>
         <w:drawing>
-          <wp:inline distT="0" distB="0" distL="0" distR="0" wp14:anchorId="404F4AB0" wp14:editId="71AA9B10">
+          <wp:inline distT="0" distB="0" distL="0" distR="0" wp14:anchorId="404F4AB0" wp14:editId="31A5DBFA">
             <wp:extent cx="2431423" cy="4309382"/>
             <wp:effectExtent l="0" t="0" r="6985" b="0"/>
             <wp:docPr id="2030180655" name="Picture 6"/>
@@ -472,7 +463,7 @@
     <w:p>
       <w:r>
         <w:pict w14:anchorId="2E301515">
-          <v:rect id="_x0000_i1062" style="width:0;height:1.5pt" o:hralign="center" o:hrstd="t" o:hr="t" fillcolor="#a0a0a0" stroked="f"/>
+          <v:rect id="_x0000_i1026" style="width:0;height:1.5pt" o:hralign="center" o:hrstd="t" o:hr="t" fillcolor="#a0a0a0" stroked="f"/>
         </w:pict>
       </w:r>
     </w:p>
@@ -653,7 +644,7 @@
     <w:p>
       <w:r>
         <w:pict w14:anchorId="05A598AE">
-          <v:rect id="_x0000_i1063" style="width:0;height:1.5pt" o:hralign="center" o:hrstd="t" o:hr="t" fillcolor="#a0a0a0" stroked="f"/>
+          <v:rect id="_x0000_i1027" style="width:0;height:1.5pt" o:hralign="center" o:hrstd="t" o:hr="t" fillcolor="#a0a0a0" stroked="f"/>
         </w:pict>
       </w:r>
     </w:p>
@@ -833,7 +824,7 @@
     <w:p>
       <w:r>
         <w:pict w14:anchorId="3CDEFAB7">
-          <v:rect id="_x0000_i1064" style="width:0;height:1.5pt" o:hralign="center" o:hrstd="t" o:hr="t" fillcolor="#a0a0a0" stroked="f"/>
+          <v:rect id="_x0000_i1028" style="width:0;height:1.5pt" o:hralign="center" o:hrstd="t" o:hr="t" fillcolor="#a0a0a0" stroked="f"/>
         </w:pict>
       </w:r>
     </w:p>
@@ -954,7 +945,7 @@
     <w:p>
       <w:r>
         <w:pict w14:anchorId="51451E76">
-          <v:rect id="_x0000_i1065" style="width:0;height:1.5pt" o:hralign="center" o:hrstd="t" o:hr="t" fillcolor="#a0a0a0" stroked="f"/>
+          <v:rect id="_x0000_i1029" style="width:0;height:1.5pt" o:hralign="center" o:hrstd="t" o:hr="t" fillcolor="#a0a0a0" stroked="f"/>
         </w:pict>
       </w:r>
     </w:p>
@@ -1269,7 +1260,7 @@
       <w:r>
         <w:lastRenderedPageBreak/>
         <w:pict w14:anchorId="63AE88DB">
-          <v:rect id="_x0000_i1066" style="width:0;height:1.5pt" o:hralign="center" o:hrstd="t" o:hr="t" fillcolor="#a0a0a0" stroked="f"/>
+          <v:rect id="_x0000_i1030" style="width:0;height:1.5pt" o:hralign="center" o:hrstd="t" o:hr="t" fillcolor="#a0a0a0" stroked="f"/>
         </w:pict>
       </w:r>
     </w:p>
@@ -1281,7 +1272,7 @@
     <w:p>
       <w:r>
         <w:pict w14:anchorId="5E7058AA">
-          <v:rect id="_x0000_i1217" style="width:0;height:1.5pt" o:hralign="center" o:hrstd="t" o:hr="t" fillcolor="#a0a0a0" stroked="f"/>
+          <v:rect id="_x0000_i1031" style="width:0;height:1.5pt" o:hralign="center" o:hrstd="t" o:hr="t" fillcolor="#a0a0a0" stroked="f"/>
         </w:pict>
       </w:r>
     </w:p>
@@ -1367,7 +1358,7 @@
           <w:bCs/>
         </w:rPr>
         <w:pict w14:anchorId="2A1F491C">
-          <v:rect id="_x0000_i1547" style="width:0;height:1.5pt" o:hralign="center" o:hrstd="t" o:hr="t" fillcolor="#a0a0a0" stroked="f"/>
+          <v:rect id="_x0000_i1032" style="width:0;height:1.5pt" o:hralign="center" o:hrstd="t" o:hr="t" fillcolor="#a0a0a0" stroked="f"/>
         </w:pict>
       </w:r>
     </w:p>
@@ -1969,7 +1960,7 @@
           <w:bCs/>
         </w:rPr>
         <w:pict w14:anchorId="0D448720">
-          <v:rect id="_x0000_i1548" style="width:0;height:1.5pt" o:hralign="center" o:hrstd="t" o:hr="t" fillcolor="#a0a0a0" stroked="f"/>
+          <v:rect id="_x0000_i1033" style="width:0;height:1.5pt" o:hralign="center" o:hrstd="t" o:hr="t" fillcolor="#a0a0a0" stroked="f"/>
         </w:pict>
       </w:r>
     </w:p>
@@ -2410,7 +2401,7 @@
           <w:bCs/>
         </w:rPr>
         <w:pict w14:anchorId="190082D6">
-          <v:rect id="_x0000_i1549" style="width:0;height:1.5pt" o:hralign="center" o:hrstd="t" o:hr="t" fillcolor="#a0a0a0" stroked="f"/>
+          <v:rect id="_x0000_i1034" style="width:0;height:1.5pt" o:hralign="center" o:hrstd="t" o:hr="t" fillcolor="#a0a0a0" stroked="f"/>
         </w:pict>
       </w:r>
     </w:p>
@@ -2543,7 +2534,7 @@
           <w:bCs/>
         </w:rPr>
         <w:pict w14:anchorId="43A805A9">
-          <v:rect id="_x0000_i1550" style="width:0;height:1.5pt" o:hralign="center" o:hrstd="t" o:hr="t" fillcolor="#a0a0a0" stroked="f"/>
+          <v:rect id="_x0000_i1035" style="width:0;height:1.5pt" o:hralign="center" o:hrstd="t" o:hr="t" fillcolor="#a0a0a0" stroked="f"/>
         </w:pict>
       </w:r>
     </w:p>
@@ -2788,25 +2779,7 @@
                 <w:b/>
                 <w:bCs/>
               </w:rPr>
-              <w:t xml:space="preserve">Upload any lactate test file (.csv </w:t>
-            </w:r>
-            <w:proofErr w:type="gramStart"/>
-            <w:r>
-              <w:rPr>
-                <w:rFonts w:ascii="Segoe UI Emoji" w:hAnsi="Segoe UI Emoji" w:cs="Segoe UI Emoji"/>
-                <w:b/>
-                <w:bCs/>
-              </w:rPr>
-              <w:t>or .fit</w:t>
-            </w:r>
-            <w:proofErr w:type="gramEnd"/>
-            <w:r>
-              <w:rPr>
-                <w:rFonts w:ascii="Segoe UI Emoji" w:hAnsi="Segoe UI Emoji" w:cs="Segoe UI Emoji"/>
-                <w:b/>
-                <w:bCs/>
-              </w:rPr>
-              <w:t xml:space="preserve"> with mmol/L field) — the system will instantly replace FTP defaults with your real curve.</w:t>
+              <w:t>Upload any lactate test file (.csv or .fit with mmol/L field) — the system will instantly replace FTP defaults with your real curve.</w:t>
             </w:r>
           </w:p>
         </w:tc>
@@ -2827,7 +2800,7 @@
           <w:bCs/>
         </w:rPr>
         <w:pict w14:anchorId="1FEE0DE5">
-          <v:rect id="_x0000_i1551" style="width:0;height:1.5pt" o:hralign="center" o:hrstd="t" o:hr="t" fillcolor="#a0a0a0" stroked="f"/>
+          <v:rect id="_x0000_i1036" style="width:0;height:1.5pt" o:hralign="center" o:hrstd="t" o:hr="t" fillcolor="#a0a0a0" stroked="f"/>
         </w:pict>
       </w:r>
     </w:p>
@@ -2969,7 +2942,7 @@
           <w:bCs/>
         </w:rPr>
         <w:pict w14:anchorId="0A97DA71">
-          <v:rect id="_x0000_i1552" style="width:0;height:1.5pt" o:hralign="center" o:hrstd="t" o:hr="t" fillcolor="#a0a0a0" stroked="f"/>
+          <v:rect id="_x0000_i1037" style="width:0;height:1.5pt" o:hralign="center" o:hrstd="t" o:hr="t" fillcolor="#a0a0a0" stroked="f"/>
         </w:pict>
       </w:r>
     </w:p>
@@ -5879,6 +5852,7 @@
   <w:style w:type="character" w:default="1" w:styleId="DefaultParagraphFont">
     <w:name w:val="Default Paragraph Font"/>
     <w:uiPriority w:val="1"/>
+    <w:semiHidden/>
     <w:unhideWhenUsed/>
   </w:style>
   <w:style w:type="table" w:default="1" w:styleId="TableNormal">

</xml_diff>

<commit_message>
modified:   docs/USERGUIDELT1_intervals.docx 	modified:   docs/USERGUIDELT1_intervals.pdf
</commit_message>
<xml_diff>
--- a/docs/USERGUIDELT1_intervals.docx
+++ b/docs/USERGUIDELT1_intervals.docx
@@ -30,8 +30,17 @@
           <w:b/>
           <w:bCs/>
         </w:rPr>
-        <w:t xml:space="preserve"> How to Set Up Your LT1 (HRTLND_LT1) Field in Intervals.icu</w:t>
-      </w:r>
+        <w:t xml:space="preserve"> How to Set Up Your LT1 (HRTLND_LT1) Field in </w:t>
+      </w:r>
+      <w:proofErr w:type="spellStart"/>
+      <w:r>
+        <w:rPr>
+          <w:b/>
+          <w:bCs/>
+        </w:rPr>
+        <w:t>Intervals.icu</w:t>
+      </w:r>
+      <w:proofErr w:type="spellEnd"/>
     </w:p>
     <w:p>
       <w:pPr>
@@ -267,10 +276,10 @@
           <w:noProof/>
         </w:rPr>
         <w:drawing>
-          <wp:inline distT="0" distB="0" distL="0" distR="0" wp14:anchorId="13471D3C" wp14:editId="2BC3B324">
-            <wp:extent cx="2396388" cy="2781300"/>
-            <wp:effectExtent l="0" t="0" r="4445" b="0"/>
-            <wp:docPr id="22676330" name="Picture 4"/>
+          <wp:inline distT="0" distB="0" distL="0" distR="0" wp14:anchorId="284EF240" wp14:editId="16E4F6C1">
+            <wp:extent cx="2897519" cy="2411186"/>
+            <wp:effectExtent l="0" t="0" r="0" b="8255"/>
+            <wp:docPr id="2075735956" name="Picture 2"/>
             <wp:cNvGraphicFramePr>
               <a:graphicFrameLocks xmlns:a="http://schemas.openxmlformats.org/drawingml/2006/main" noChangeAspect="1"/>
             </wp:cNvGraphicFramePr>
@@ -278,7 +287,7 @@
               <a:graphicData uri="http://schemas.openxmlformats.org/drawingml/2006/picture">
                 <pic:pic xmlns:pic="http://schemas.openxmlformats.org/drawingml/2006/picture">
                   <pic:nvPicPr>
-                    <pic:cNvPr id="0" name="Picture 3"/>
+                    <pic:cNvPr id="0" name="Picture 15"/>
                     <pic:cNvPicPr>
                       <a:picLocks noChangeAspect="1" noChangeArrowheads="1"/>
                     </pic:cNvPicPr>
@@ -299,7 +308,7 @@
                   <pic:spPr bwMode="auto">
                     <a:xfrm>
                       <a:off x="0" y="0"/>
-                      <a:ext cx="2403934" cy="2790058"/>
+                      <a:ext cx="2915616" cy="2426246"/>
                     </a:xfrm>
                     <a:prstGeom prst="rect">
                       <a:avLst/>
@@ -315,6 +324,48 @@
     </w:p>
     <w:p>
       <w:pPr>
+        <w:ind w:left="720"/>
+      </w:pPr>
+      <w:r>
+        <w:drawing>
+          <wp:inline distT="0" distB="0" distL="0" distR="0" wp14:anchorId="3FA7FF8A" wp14:editId="0A923A13">
+            <wp:extent cx="2920776" cy="1389844"/>
+            <wp:effectExtent l="0" t="0" r="0" b="1270"/>
+            <wp:docPr id="777190259" name="Picture 1"/>
+            <wp:cNvGraphicFramePr>
+              <a:graphicFrameLocks xmlns:a="http://schemas.openxmlformats.org/drawingml/2006/main" noChangeAspect="1"/>
+            </wp:cNvGraphicFramePr>
+            <a:graphic xmlns:a="http://schemas.openxmlformats.org/drawingml/2006/main">
+              <a:graphicData uri="http://schemas.openxmlformats.org/drawingml/2006/picture">
+                <pic:pic xmlns:pic="http://schemas.openxmlformats.org/drawingml/2006/picture">
+                  <pic:nvPicPr>
+                    <pic:cNvPr id="777190259" name=""/>
+                    <pic:cNvPicPr/>
+                  </pic:nvPicPr>
+                  <pic:blipFill>
+                    <a:blip r:embed="rId7"/>
+                    <a:stretch>
+                      <a:fillRect/>
+                    </a:stretch>
+                  </pic:blipFill>
+                  <pic:spPr>
+                    <a:xfrm>
+                      <a:off x="0" y="0"/>
+                      <a:ext cx="2936219" cy="1397192"/>
+                    </a:xfrm>
+                    <a:prstGeom prst="rect">
+                      <a:avLst/>
+                    </a:prstGeom>
+                  </pic:spPr>
+                </pic:pic>
+              </a:graphicData>
+            </a:graphic>
+          </wp:inline>
+        </w:drawing>
+      </w:r>
+    </w:p>
+    <w:p>
+      <w:pPr>
         <w:numPr>
           <w:ilvl w:val="0"/>
           <w:numId w:val="1"/>
@@ -324,6 +375,9 @@
         <w:t xml:space="preserve">Select </w:t>
       </w:r>
       <w:r>
+        <w:t xml:space="preserve">Edit icon </w:t>
+      </w:r>
+      <w:r>
         <w:rPr>
           <w:b/>
           <w:bCs/>
@@ -331,7 +385,27 @@
         <w:t>HRTLNDLT1 (LT1 – Lactate Threshold 1)</w:t>
       </w:r>
       <w:r>
-        <w:t xml:space="preserve"> from the list.</w:t>
+        <w:rPr>
+          <w:b/>
+          <w:bCs/>
+        </w:rPr>
+        <w:t xml:space="preserve"> and HRTLND</w:t>
+      </w:r>
+      <w:r>
+        <w:rPr>
+          <w:b/>
+          <w:bCs/>
+        </w:rPr>
+        <w:t>LT1P</w:t>
+      </w:r>
+      <w:r>
+        <w:t xml:space="preserve"> </w:t>
+      </w:r>
+      <w:r>
+        <w:t xml:space="preserve">(LT Power pair) </w:t>
+      </w:r>
+      <w:r>
+        <w:t>from the list.</w:t>
       </w:r>
     </w:p>
     <w:p>
@@ -344,7 +418,7 @@
         </w:rPr>
         <w:lastRenderedPageBreak/>
         <w:drawing>
-          <wp:inline distT="0" distB="0" distL="0" distR="0" wp14:anchorId="404F4AB0" wp14:editId="31A5DBFA">
+          <wp:inline distT="0" distB="0" distL="0" distR="0" wp14:anchorId="404F4AB0" wp14:editId="337CE5F1">
             <wp:extent cx="2431423" cy="4309382"/>
             <wp:effectExtent l="0" t="0" r="6985" b="0"/>
             <wp:docPr id="2030180655" name="Picture 6"/>
@@ -361,7 +435,7 @@
                     </pic:cNvPicPr>
                   </pic:nvPicPr>
                   <pic:blipFill>
-                    <a:blip r:embed="rId7" cstate="print">
+                    <a:blip r:embed="rId8" cstate="print">
                       <a:extLst>
                         <a:ext uri="{28A0092B-C50C-407E-A947-70E740481C1C}">
                           <a14:useLocalDpi xmlns:a14="http://schemas.microsoft.com/office/drawing/2010/main" val="0"/>
@@ -389,6 +463,52 @@
           </wp:inline>
         </w:drawing>
       </w:r>
+      <w:r>
+        <w:rPr>
+          <w:noProof/>
+        </w:rPr>
+        <w:t xml:space="preserve"> </w:t>
+      </w:r>
+      <w:r>
+        <w:rPr>
+          <w:noProof/>
+        </w:rPr>
+        <w:drawing>
+          <wp:inline distT="0" distB="0" distL="0" distR="0" wp14:anchorId="5A26F5E9" wp14:editId="56345A1B">
+            <wp:extent cx="2381534" cy="4306446"/>
+            <wp:effectExtent l="0" t="0" r="0" b="0"/>
+            <wp:docPr id="1422926223" name="Picture 1"/>
+            <wp:cNvGraphicFramePr>
+              <a:graphicFrameLocks xmlns:a="http://schemas.openxmlformats.org/drawingml/2006/main" noChangeAspect="1"/>
+            </wp:cNvGraphicFramePr>
+            <a:graphic xmlns:a="http://schemas.openxmlformats.org/drawingml/2006/main">
+              <a:graphicData uri="http://schemas.openxmlformats.org/drawingml/2006/picture">
+                <pic:pic xmlns:pic="http://schemas.openxmlformats.org/drawingml/2006/picture">
+                  <pic:nvPicPr>
+                    <pic:cNvPr id="1422926223" name=""/>
+                    <pic:cNvPicPr/>
+                  </pic:nvPicPr>
+                  <pic:blipFill>
+                    <a:blip r:embed="rId9"/>
+                    <a:stretch>
+                      <a:fillRect/>
+                    </a:stretch>
+                  </pic:blipFill>
+                  <pic:spPr>
+                    <a:xfrm>
+                      <a:off x="0" y="0"/>
+                      <a:ext cx="2402009" cy="4343471"/>
+                    </a:xfrm>
+                    <a:prstGeom prst="rect">
+                      <a:avLst/>
+                    </a:prstGeom>
+                  </pic:spPr>
+                </pic:pic>
+              </a:graphicData>
+            </a:graphic>
+          </wp:inline>
+        </w:drawing>
+      </w:r>
     </w:p>
     <w:p>
       <w:pPr>
@@ -420,6 +540,46 @@
       <w:r>
         <w:t xml:space="preserve"> to activate it.</w:t>
       </w:r>
+      <w:r>
+        <w:br/>
+      </w:r>
+      <w:r>
+        <w:drawing>
+          <wp:inline distT="0" distB="0" distL="0" distR="0" wp14:anchorId="5DD2E872" wp14:editId="7F2C4D6E">
+            <wp:extent cx="2920776" cy="1389844"/>
+            <wp:effectExtent l="0" t="0" r="0" b="1270"/>
+            <wp:docPr id="844491414" name="Picture 1"/>
+            <wp:cNvGraphicFramePr>
+              <a:graphicFrameLocks xmlns:a="http://schemas.openxmlformats.org/drawingml/2006/main" noChangeAspect="1"/>
+            </wp:cNvGraphicFramePr>
+            <a:graphic xmlns:a="http://schemas.openxmlformats.org/drawingml/2006/main">
+              <a:graphicData uri="http://schemas.openxmlformats.org/drawingml/2006/picture">
+                <pic:pic xmlns:pic="http://schemas.openxmlformats.org/drawingml/2006/picture">
+                  <pic:nvPicPr>
+                    <pic:cNvPr id="777190259" name=""/>
+                    <pic:cNvPicPr/>
+                  </pic:nvPicPr>
+                  <pic:blipFill>
+                    <a:blip r:embed="rId7"/>
+                    <a:stretch>
+                      <a:fillRect/>
+                    </a:stretch>
+                  </pic:blipFill>
+                  <pic:spPr>
+                    <a:xfrm>
+                      <a:off x="0" y="0"/>
+                      <a:ext cx="2936219" cy="1397192"/>
+                    </a:xfrm>
+                    <a:prstGeom prst="rect">
+                      <a:avLst/>
+                    </a:prstGeom>
+                  </pic:spPr>
+                </pic:pic>
+              </a:graphicData>
+            </a:graphic>
+          </wp:inline>
+        </w:drawing>
+      </w:r>
     </w:p>
     <w:p>
       <w:pPr>
@@ -457,15 +617,66 @@
           <w:i/>
           <w:iCs/>
         </w:rPr>
-        <w:t>You should now see “HRTLNDLT1” under your Custom Fields list.</w:t>
+        <w:t xml:space="preserve">You should now see “HRTLNDLT1” </w:t>
+      </w:r>
+      <w:r>
+        <w:rPr>
+          <w:i/>
+          <w:iCs/>
+        </w:rPr>
+        <w:t xml:space="preserve">and </w:t>
+      </w:r>
+      <w:r>
+        <w:rPr>
+          <w:i/>
+          <w:iCs/>
+        </w:rPr>
+        <w:t>“HRTLNDLT1</w:t>
+      </w:r>
+      <w:r>
+        <w:rPr>
+          <w:i/>
+          <w:iCs/>
+        </w:rPr>
+        <w:t>P</w:t>
+      </w:r>
+      <w:r>
+        <w:rPr>
+          <w:i/>
+          <w:iCs/>
+        </w:rPr>
+        <w:t>”</w:t>
+      </w:r>
+      <w:r>
+        <w:rPr>
+          <w:i/>
+          <w:iCs/>
+        </w:rPr>
+        <w:t xml:space="preserve"> </w:t>
+      </w:r>
+      <w:r>
+        <w:rPr>
+          <w:i/>
+          <w:iCs/>
+        </w:rPr>
+        <w:t>under your Custom Fields list.</w:t>
       </w:r>
     </w:p>
     <w:p>
       <w:r>
         <w:pict w14:anchorId="2E301515">
-          <v:rect id="_x0000_i1026" style="width:0;height:1.5pt" o:hralign="center" o:hrstd="t" o:hr="t" fillcolor="#a0a0a0" stroked="f"/>
+          <v:rect id="_x0000_i1041" style="width:0;height:1.5pt" o:hralign="center" o:bullet="t" o:hrstd="t" o:hr="t" fillcolor="#a0a0a0" stroked="f"/>
         </w:pict>
       </w:r>
+    </w:p>
+    <w:p/>
+    <w:p>
+      <w:pPr>
+        <w:rPr>
+          <w:b/>
+          <w:bCs/>
+        </w:rPr>
+      </w:pPr>
     </w:p>
     <w:p>
       <w:pPr>
@@ -474,12 +685,43 @@
           <w:bCs/>
         </w:rPr>
       </w:pPr>
-      <w:r>
-        <w:rPr>
-          <w:b/>
-          <w:bCs/>
-        </w:rPr>
-        <w:t>Step 2 — Enter Your LT1 Value</w:t>
+    </w:p>
+    <w:p>
+      <w:pPr>
+        <w:rPr>
+          <w:b/>
+          <w:bCs/>
+        </w:rPr>
+      </w:pPr>
+    </w:p>
+    <w:p>
+      <w:pPr>
+        <w:rPr>
+          <w:b/>
+          <w:bCs/>
+        </w:rPr>
+      </w:pPr>
+      <w:r>
+        <w:rPr>
+          <w:b/>
+          <w:bCs/>
+        </w:rPr>
+        <w:lastRenderedPageBreak/>
+        <w:t xml:space="preserve">Step 2 — Enter Your LT1 </w:t>
+      </w:r>
+      <w:r>
+        <w:rPr>
+          <w:b/>
+          <w:bCs/>
+        </w:rPr>
+        <w:t xml:space="preserve">and Power </w:t>
+      </w:r>
+      <w:r>
+        <w:rPr>
+          <w:b/>
+          <w:bCs/>
+        </w:rPr>
+        <w:t>Value</w:t>
       </w:r>
     </w:p>
     <w:p>
@@ -613,7 +855,6 @@
         <w:rPr>
           <w:rFonts w:ascii="Segoe UI Emoji" w:hAnsi="Segoe UI Emoji" w:cs="Segoe UI Emoji"/>
         </w:rPr>
-        <w:lastRenderedPageBreak/>
         <w:t>🧠</w:t>
       </w:r>
       <w:r>
@@ -628,6 +869,11 @@
       </w:r>
       <w:r>
         <w:br/>
+      </w:r>
+      <w:r>
+        <w:t xml:space="preserve">for HRTLNDLT1; </w:t>
+      </w:r>
+      <w:r>
         <w:t xml:space="preserve">If you’re unsure, start with </w:t>
       </w:r>
       <w:r>
@@ -639,6 +885,39 @@
       </w:r>
       <w:r>
         <w:t xml:space="preserve"> – the standard aerobic threshold.</w:t>
+      </w:r>
+    </w:p>
+    <w:p>
+      <w:r>
+        <w:t xml:space="preserve">for </w:t>
+      </w:r>
+      <w:proofErr w:type="gramStart"/>
+      <w:r>
+        <w:t>HRTLNDLT1</w:t>
+      </w:r>
+      <w:r>
+        <w:t>P</w:t>
+      </w:r>
+      <w:r>
+        <w:t>;</w:t>
+      </w:r>
+      <w:proofErr w:type="gramEnd"/>
+      <w:r>
+        <w:t xml:space="preserve"> </w:t>
+      </w:r>
+      <w:r>
+        <w:t>add power pair for LT1</w:t>
+      </w:r>
+      <w:r>
+        <w:t xml:space="preserve"> </w:t>
+      </w:r>
+      <w:proofErr w:type="spellStart"/>
+      <w:r>
+        <w:t>eg.</w:t>
+      </w:r>
+      <w:proofErr w:type="spellEnd"/>
+      <w:r>
+        <w:t xml:space="preserve"> 195</w:t>
       </w:r>
     </w:p>
     <w:p>
@@ -746,7 +1025,7 @@
                     </pic:cNvPicPr>
                   </pic:nvPicPr>
                   <pic:blipFill>
-                    <a:blip r:embed="rId8">
+                    <a:blip r:embed="rId10">
                       <a:extLst>
                         <a:ext uri="{28A0092B-C50C-407E-A947-70E740481C1C}">
                           <a14:useLocalDpi xmlns:a14="http://schemas.microsoft.com/office/drawing/2010/main" val="0"/>
@@ -793,7 +1072,35 @@
         <w:t>HRTLNDLT1</w:t>
       </w:r>
       <w:r>
-        <w:t xml:space="preserve"> to enable it for that activity.</w:t>
+        <w:t xml:space="preserve"> </w:t>
+      </w:r>
+      <w:r>
+        <w:t xml:space="preserve">and </w:t>
+      </w:r>
+      <w:r>
+        <w:rPr>
+          <w:b/>
+          <w:bCs/>
+        </w:rPr>
+        <w:t>HRTLNDLT1P</w:t>
+      </w:r>
+      <w:r>
+        <w:t xml:space="preserve"> </w:t>
+      </w:r>
+      <w:r>
+        <w:t xml:space="preserve">to enable </w:t>
+      </w:r>
+      <w:r>
+        <w:t>them</w:t>
+      </w:r>
+      <w:r>
+        <w:t xml:space="preserve"> for that activity</w:t>
+      </w:r>
+      <w:r>
+        <w:t xml:space="preserve"> and future activities</w:t>
+      </w:r>
+      <w:r>
+        <w:t>.</w:t>
       </w:r>
     </w:p>
     <w:p>
@@ -804,21 +1111,49 @@
         </w:numPr>
       </w:pPr>
       <w:r>
-        <w:t>Refresh the page — your LT1 value will now appear automatically for all new activities.</w:t>
-      </w:r>
-    </w:p>
-    <w:p>
-      <w:r>
-        <w:rPr>
-          <w:rFonts w:ascii="Segoe UI Emoji" w:hAnsi="Segoe UI Emoji" w:cs="Segoe UI Emoji"/>
-        </w:rPr>
-        <w:t>✨</w:t>
-      </w:r>
-      <w:r>
-        <w:t xml:space="preserve"> You can still override the value for a specific workout if you tested a new LT1 that day</w:t>
-      </w:r>
-      <w:r>
-        <w:t>, but that only changes for that activity. To change the LT2 value for all future activities go to Athlete settings and custom fields and change value of HRTLND1 there.</w:t>
+        <w:t xml:space="preserve">Refresh the page — your LT1 </w:t>
+      </w:r>
+      <w:r>
+        <w:t xml:space="preserve">and LT1P </w:t>
+      </w:r>
+      <w:r>
+        <w:t>value will now appear automatically for all new activities</w:t>
+      </w:r>
+      <w:r>
+        <w:t xml:space="preserve"> (if this doesn’t appear for an activity you can </w:t>
+      </w:r>
+      <w:r>
+        <w:t>actions/</w:t>
+      </w:r>
+      <w:r>
+        <w:t xml:space="preserve">reload </w:t>
+      </w:r>
+      <w:r>
+        <w:t xml:space="preserve">from source </w:t>
+      </w:r>
+      <w:r>
+        <w:t xml:space="preserve">or just change an interval </w:t>
+      </w:r>
+      <w:r>
+        <w:t>temporarily</w:t>
+      </w:r>
+      <w:r>
+        <w:t xml:space="preserve"> </w:t>
+      </w:r>
+      <w:r>
+        <w:t>and</w:t>
+      </w:r>
+      <w:r>
+        <w:t xml:space="preserve"> it will refresh</w:t>
+      </w:r>
+      <w:r>
+        <w:t xml:space="preserve"> and populate values from athlete settings</w:t>
+      </w:r>
+      <w:r>
+        <w:t>)</w:t>
+      </w:r>
+      <w:r>
+        <w:t>.</w:t>
       </w:r>
     </w:p>
     <w:p>
@@ -835,15 +1170,55 @@
           <w:bCs/>
         </w:rPr>
       </w:pPr>
-      <w:r>
-        <w:rPr>
-          <w:b/>
-          <w:bCs/>
-        </w:rPr>
-        <w:t>Step 4 — Keep It Updated</w:t>
-      </w:r>
     </w:p>
     <w:p>
+      <w:pPr>
+        <w:rPr>
+          <w:b/>
+          <w:bCs/>
+        </w:rPr>
+      </w:pPr>
+    </w:p>
+    <w:p>
+      <w:pPr>
+        <w:rPr>
+          <w:b/>
+          <w:bCs/>
+        </w:rPr>
+      </w:pPr>
+    </w:p>
+    <w:p>
+      <w:pPr>
+        <w:rPr>
+          <w:b/>
+          <w:bCs/>
+        </w:rPr>
+      </w:pPr>
+      <w:r>
+        <w:rPr>
+          <w:b/>
+          <w:bCs/>
+        </w:rPr>
+        <w:br w:type="page"/>
+      </w:r>
+    </w:p>
+    <w:p>
+      <w:pPr>
+        <w:rPr>
+          <w:b/>
+          <w:bCs/>
+        </w:rPr>
+      </w:pPr>
+      <w:r>
+        <w:rPr>
+          <w:b/>
+          <w:bCs/>
+        </w:rPr>
+        <w:lastRenderedPageBreak/>
+        <w:t>Step 4 — Keep It Updated</w:t>
+      </w:r>
+    </w:p>
+    <w:p>
       <w:r>
         <w:t xml:space="preserve">Whenever you do a new </w:t>
       </w:r>
@@ -855,7 +1230,19 @@
         <w:t>lactate or endurance test</w:t>
       </w:r>
       <w:r>
-        <w:t xml:space="preserve">, update your LT1 value in </w:t>
+        <w:t xml:space="preserve">, update your LT1 </w:t>
+      </w:r>
+      <w:r>
+        <w:t xml:space="preserve">and LT1P </w:t>
+      </w:r>
+      <w:r>
+        <w:t>value</w:t>
+      </w:r>
+      <w:r>
+        <w:t>s</w:t>
+      </w:r>
+      <w:r>
+        <w:t xml:space="preserve"> in </w:t>
       </w:r>
       <w:r>
         <w:rPr>
@@ -937,6 +1324,13 @@
           <w:bCs/>
         </w:rPr>
         <w:t>HRTLNDLT1</w:t>
+      </w:r>
+      <w:r>
+        <w:rPr>
+          <w:b/>
+          <w:bCs/>
+        </w:rPr>
+        <w:t xml:space="preserve"> and pair HRTLNDLT1P</w:t>
       </w:r>
       <w:r>
         <w:t xml:space="preserve"> defines your aerobic base. Together, they shape your personalized endurance (Z2) range.</w:t>
@@ -985,10 +1379,10 @@
         <w:tblLook w:val="04A0" w:firstRow="1" w:lastRow="0" w:firstColumn="1" w:lastColumn="0" w:noHBand="0" w:noVBand="1"/>
       </w:tblPr>
       <w:tblGrid>
-        <w:gridCol w:w="1343"/>
+        <w:gridCol w:w="1461"/>
         <w:gridCol w:w="1006"/>
-        <w:gridCol w:w="866"/>
-        <w:gridCol w:w="4383"/>
+        <w:gridCol w:w="2405"/>
+        <w:gridCol w:w="4154"/>
       </w:tblGrid>
       <w:tr>
         <w:trPr>
@@ -1206,6 +1600,68 @@
           <w:tcPr>
             <w:tcW w:w="0" w:type="auto"/>
             <w:vAlign w:val="center"/>
+          </w:tcPr>
+          <w:p>
+            <w:pPr>
+              <w:rPr>
+                <w:b/>
+                <w:bCs/>
+              </w:rPr>
+            </w:pPr>
+            <w:r>
+              <w:rPr>
+                <w:b/>
+                <w:bCs/>
+              </w:rPr>
+              <w:t xml:space="preserve">HTTLNDLT1P  </w:t>
+            </w:r>
+          </w:p>
+        </w:tc>
+        <w:tc>
+          <w:tcPr>
+            <w:tcW w:w="0" w:type="auto"/>
+            <w:vAlign w:val="center"/>
+          </w:tcPr>
+          <w:p>
+            <w:r>
+              <w:t>195</w:t>
+            </w:r>
+          </w:p>
+        </w:tc>
+        <w:tc>
+          <w:tcPr>
+            <w:tcW w:w="0" w:type="auto"/>
+            <w:vAlign w:val="center"/>
+          </w:tcPr>
+          <w:p>
+            <w:r>
+              <w:t>Watts power pai</w:t>
+            </w:r>
+            <w:r>
+              <w:t xml:space="preserve">r for LT1 </w:t>
+            </w:r>
+          </w:p>
+        </w:tc>
+        <w:tc>
+          <w:tcPr>
+            <w:tcW w:w="0" w:type="auto"/>
+            <w:vAlign w:val="center"/>
+          </w:tcPr>
+          <w:p>
+            <w:r>
+              <w:t>Aerobic threshold (top of easy endurance)</w:t>
+            </w:r>
+          </w:p>
+        </w:tc>
+      </w:tr>
+      <w:tr>
+        <w:trPr>
+          <w:tblCellSpacing w:w="15" w:type="dxa"/>
+        </w:trPr>
+        <w:tc>
+          <w:tcPr>
+            <w:tcW w:w="0" w:type="auto"/>
+            <w:vAlign w:val="center"/>
             <w:hideMark/>
           </w:tcPr>
           <w:p>
@@ -1258,7 +1714,6 @@
     </w:tbl>
     <w:p>
       <w:r>
-        <w:lastRenderedPageBreak/>
         <w:pict w14:anchorId="63AE88DB">
           <v:rect id="_x0000_i1030" style="width:0;height:1.5pt" o:hralign="center" o:hrstd="t" o:hr="t" fillcolor="#a0a0a0" stroked="f"/>
         </w:pict>
@@ -1575,6 +2030,7 @@
                 <w:b/>
                 <w:bCs/>
               </w:rPr>
+              <w:lastRenderedPageBreak/>
               <w:t>Latest lactate</w:t>
             </w:r>
           </w:p>
@@ -2254,7 +2710,6 @@
                 <w:b/>
                 <w:bCs/>
               </w:rPr>
-              <w:lastRenderedPageBreak/>
               <w:t>Calibration source</w:t>
             </w:r>
           </w:p>
@@ -2499,6 +2954,7 @@
           <w:b/>
           <w:bCs/>
         </w:rPr>
+        <w:lastRenderedPageBreak/>
         <w:t>Essentially:</w:t>
       </w:r>
     </w:p>
@@ -2779,7 +3235,25 @@
                 <w:b/>
                 <w:bCs/>
               </w:rPr>
-              <w:t>Upload any lactate test file (.csv or .fit with mmol/L field) — the system will instantly replace FTP defaults with your real curve.</w:t>
+              <w:t xml:space="preserve">Upload any lactate test file (.csv </w:t>
+            </w:r>
+            <w:proofErr w:type="gramStart"/>
+            <w:r>
+              <w:rPr>
+                <w:rFonts w:ascii="Segoe UI Emoji" w:hAnsi="Segoe UI Emoji" w:cs="Segoe UI Emoji"/>
+                <w:b/>
+                <w:bCs/>
+              </w:rPr>
+              <w:t>or .fit</w:t>
+            </w:r>
+            <w:proofErr w:type="gramEnd"/>
+            <w:r>
+              <w:rPr>
+                <w:rFonts w:ascii="Segoe UI Emoji" w:hAnsi="Segoe UI Emoji" w:cs="Segoe UI Emoji"/>
+                <w:b/>
+                <w:bCs/>
+              </w:rPr>
+              <w:t xml:space="preserve"> with mmol/L field) — the system will instantly replace FTP defaults with your real curve.</w:t>
             </w:r>
           </w:p>
         </w:tc>
@@ -2881,7 +3355,6 @@
           <w:b/>
           <w:bCs/>
         </w:rPr>
-        <w:lastRenderedPageBreak/>
         <w:t>LT2: 4.0 mmol/L (~300 W)</w:t>
       </w:r>
     </w:p>
@@ -2958,6 +3431,11 @@
 
 <file path=word/numbering.xml><?xml version="1.0" encoding="utf-8"?>
 <w:numbering xmlns:wpc="http://schemas.microsoft.com/office/word/2010/wordprocessingCanvas" xmlns:cx="http://schemas.microsoft.com/office/drawing/2014/chartex" xmlns:cx1="http://schemas.microsoft.com/office/drawing/2015/9/8/chartex" xmlns:cx2="http://schemas.microsoft.com/office/drawing/2015/10/21/chartex" xmlns:cx3="http://schemas.microsoft.com/office/drawing/2016/5/9/chartex" xmlns:cx4="http://schemas.microsoft.com/office/drawing/2016/5/10/chartex" xmlns:cx5="http://schemas.microsoft.com/office/drawing/2016/5/11/chartex" xmlns:cx6="http://schemas.microsoft.com/office/drawing/2016/5/12/chartex" xmlns:cx7="http://schemas.microsoft.com/office/drawing/2016/5/13/chartex" xmlns:cx8="http://schemas.microsoft.com/office/drawing/2016/5/14/chartex" xmlns:mc="http://schemas.openxmlformats.org/markup-compatibility/2006" xmlns:aink="http://schemas.microsoft.com/office/drawing/2016/ink" xmlns:am3d="http://schemas.microsoft.com/office/drawing/2017/model3d" xmlns:o="urn:schemas-microsoft-com:office:office" xmlns:oel="http://schemas.microsoft.com/office/2019/extlst" xmlns:r="http://schemas.openxmlformats.org/officeDocument/2006/relationships" xmlns:m="http://schemas.openxmlformats.org/officeDocument/2006/math" xmlns:v="urn:schemas-microsoft-com:vml" xmlns:wp14="http://schemas.microsoft.com/office/word/2010/wordprocessingDrawing" xmlns:wp="http://schemas.openxmlformats.org/drawingml/2006/wordprocessingDrawing" xmlns:w10="urn:schemas-microsoft-com:office:word" xmlns:w="http://schemas.openxmlformats.org/wordprocessingml/2006/main" xmlns:w14="http://schemas.microsoft.com/office/word/2010/wordml" xmlns:w15="http://schemas.microsoft.com/office/word/2012/wordml" xmlns:w16cex="http://schemas.microsoft.com/office/word/2018/wordml/cex" xmlns:w16cid="http://schemas.microsoft.com/office/word/2016/wordml/cid" xmlns:w16="http://schemas.microsoft.com/office/word/2018/wordml" xmlns:w16du="http://schemas.microsoft.com/office/word/2023/wordml/word16du" xmlns:w16sdtdh="http://schemas.microsoft.com/office/word/2020/wordml/sdtdatahash" xmlns:w16sdtfl="http://schemas.microsoft.com/office/word/2024/wordml/sdtformatlock" xmlns:w16se="http://schemas.microsoft.com/office/word/2015/wordml/symex" xmlns:wpg="http://schemas.microsoft.com/office/word/2010/wordprocessingGroup" xmlns:wpi="http://schemas.microsoft.com/office/word/2010/wordprocessingInk" xmlns:wne="http://schemas.microsoft.com/office/word/2006/wordml" xmlns:wps="http://schemas.microsoft.com/office/word/2010/wordprocessingShape" mc:Ignorable="w14 w15 w16se w16cid w16 w16cex w16sdtdh w16sdtfl w16du wp14">
+  <w:numPicBullet w:numPicBulletId="0">
+    <w:pict>
+      <v:rect id="_x0000_i1025" style="width:0;height:1.5pt" o:hralign="center" o:bullet="t" o:hrstd="t" o:hr="t" fillcolor="#a0a0a0" stroked="f"/>
+    </w:pict>
+  </w:numPicBullet>
   <w:abstractNum w:abstractNumId="0" w15:restartNumberingAfterBreak="0">
     <w:nsid w:val="0E0B5DE5"/>
     <w:multiLevelType w:val="multilevel"/>

</xml_diff>

<commit_message>
modified:   audit_core/report_controller.py 	modified:   audit_core/tier0_pre_audit.py 	modified:   audit_core/tier2_derived_metrics.py 	modified:   audit_core/tier2_extended_metrics.py 	modified:   docs/USERGUIDELT1_intervals.docx 	modified:   semantic_json_builder.py
</commit_message>
<xml_diff>
--- a/docs/USERGUIDELT1_intervals.docx
+++ b/docs/USERGUIDELT1_intervals.docx
@@ -6,7 +6,7 @@
     <w:p>
       <w:r>
         <w:pict w14:anchorId="162BED02">
-          <v:rect id="_x0000_i1025" style="width:0;height:1.5pt" o:hralign="center" o:hrstd="t" o:hr="t" fillcolor="#a0a0a0" stroked="f"/>
+          <v:rect id="_x0000_i1026" style="width:0;height:1.5pt" o:hralign="center" o:hrstd="t" o:hr="t" fillcolor="#a0a0a0" stroked="f"/>
         </w:pict>
       </w:r>
     </w:p>
@@ -30,17 +30,8 @@
           <w:b/>
           <w:bCs/>
         </w:rPr>
-        <w:t xml:space="preserve"> How to Set Up Your LT1 (HRTLND_LT1) Field in </w:t>
-      </w:r>
-      <w:proofErr w:type="spellStart"/>
-      <w:r>
-        <w:rPr>
-          <w:b/>
-          <w:bCs/>
-        </w:rPr>
-        <w:t>Intervals.icu</w:t>
-      </w:r>
-      <w:proofErr w:type="spellEnd"/>
+        <w:t xml:space="preserve"> How to Set Up Your LT1 (HRTLND_LT1) Field in Intervals.icu</w:t>
+      </w:r>
     </w:p>
     <w:p>
       <w:pPr>
@@ -327,6 +318,9 @@
         <w:ind w:left="720"/>
       </w:pPr>
       <w:r>
+        <w:rPr>
+          <w:noProof/>
+        </w:rPr>
         <w:drawing>
           <wp:inline distT="0" distB="0" distL="0" distR="0" wp14:anchorId="3FA7FF8A" wp14:editId="0A923A13">
             <wp:extent cx="2920776" cy="1389844"/>
@@ -418,7 +412,7 @@
         </w:rPr>
         <w:lastRenderedPageBreak/>
         <w:drawing>
-          <wp:inline distT="0" distB="0" distL="0" distR="0" wp14:anchorId="404F4AB0" wp14:editId="337CE5F1">
+          <wp:inline distT="0" distB="0" distL="0" distR="0" wp14:anchorId="404F4AB0" wp14:editId="7E1FC5F2">
             <wp:extent cx="2431423" cy="4309382"/>
             <wp:effectExtent l="0" t="0" r="6985" b="0"/>
             <wp:docPr id="2030180655" name="Picture 6"/>
@@ -544,6 +538,9 @@
         <w:br/>
       </w:r>
       <w:r>
+        <w:rPr>
+          <w:noProof/>
+        </w:rPr>
         <w:drawing>
           <wp:inline distT="0" distB="0" distL="0" distR="0" wp14:anchorId="5DD2E872" wp14:editId="7F2C4D6E">
             <wp:extent cx="2920776" cy="1389844"/>
@@ -665,7 +662,7 @@
     <w:p>
       <w:r>
         <w:pict w14:anchorId="2E301515">
-          <v:rect id="_x0000_i1041" style="width:0;height:1.5pt" o:hralign="center" o:bullet="t" o:hrstd="t" o:hr="t" fillcolor="#a0a0a0" stroked="f"/>
+          <v:rect id="_x0000_i1027" style="width:0;height:1.5pt" o:hralign="center" o:bullet="t" o:hrstd="t" o:hr="t" fillcolor="#a0a0a0" stroked="f"/>
         </w:pict>
       </w:r>
     </w:p>
@@ -889,41 +886,16 @@
     </w:p>
     <w:p>
       <w:r>
-        <w:t xml:space="preserve">for </w:t>
-      </w:r>
-      <w:proofErr w:type="gramStart"/>
-      <w:r>
-        <w:t>HRTLNDLT1</w:t>
-      </w:r>
-      <w:r>
-        <w:t>P</w:t>
-      </w:r>
-      <w:r>
-        <w:t>;</w:t>
-      </w:r>
-      <w:proofErr w:type="gramEnd"/>
-      <w:r>
-        <w:t xml:space="preserve"> </w:t>
-      </w:r>
-      <w:r>
-        <w:t>add power pair for LT1</w:t>
-      </w:r>
-      <w:r>
-        <w:t xml:space="preserve"> </w:t>
-      </w:r>
-      <w:proofErr w:type="spellStart"/>
-      <w:r>
-        <w:t>eg.</w:t>
-      </w:r>
-      <w:proofErr w:type="spellEnd"/>
-      <w:r>
-        <w:t xml:space="preserve"> 195</w:t>
+        <w:t>for HRTLNDLT1P; add power pair for LT1</w:t>
+      </w:r>
+      <w:r>
+        <w:t xml:space="preserve"> eg. 195</w:t>
       </w:r>
     </w:p>
     <w:p>
       <w:r>
         <w:pict w14:anchorId="05A598AE">
-          <v:rect id="_x0000_i1027" style="width:0;height:1.5pt" o:hralign="center" o:hrstd="t" o:hr="t" fillcolor="#a0a0a0" stroked="f"/>
+          <v:rect id="_x0000_i1028" style="width:0;height:1.5pt" o:hralign="center" o:hrstd="t" o:hr="t" fillcolor="#a0a0a0" stroked="f"/>
         </w:pict>
       </w:r>
     </w:p>
@@ -1159,7 +1131,7 @@
     <w:p>
       <w:r>
         <w:pict w14:anchorId="3CDEFAB7">
-          <v:rect id="_x0000_i1028" style="width:0;height:1.5pt" o:hralign="center" o:hrstd="t" o:hr="t" fillcolor="#a0a0a0" stroked="f"/>
+          <v:rect id="_x0000_i1029" style="width:0;height:1.5pt" o:hralign="center" o:hrstd="t" o:hr="t" fillcolor="#a0a0a0" stroked="f"/>
         </w:pict>
       </w:r>
     </w:p>
@@ -1339,7 +1311,7 @@
     <w:p>
       <w:r>
         <w:pict w14:anchorId="51451E76">
-          <v:rect id="_x0000_i1029" style="width:0;height:1.5pt" o:hralign="center" o:hrstd="t" o:hr="t" fillcolor="#a0a0a0" stroked="f"/>
+          <v:rect id="_x0000_i1030" style="width:0;height:1.5pt" o:hralign="center" o:hrstd="t" o:hr="t" fillcolor="#a0a0a0" stroked="f"/>
         </w:pict>
       </w:r>
     </w:p>
@@ -1715,23 +1687,23 @@
     <w:p>
       <w:r>
         <w:pict w14:anchorId="63AE88DB">
-          <v:rect id="_x0000_i1030" style="width:0;height:1.5pt" o:hralign="center" o:hrstd="t" o:hr="t" fillcolor="#a0a0a0" stroked="f"/>
-        </w:pict>
-      </w:r>
-    </w:p>
-    <w:p>
-      <w:r>
-        <w:t>Inside the ChatGPT app – what does this mean?</w:t>
-      </w:r>
-    </w:p>
-    <w:p>
-      <w:r>
-        <w:pict w14:anchorId="5E7058AA">
           <v:rect id="_x0000_i1031" style="width:0;height:1.5pt" o:hralign="center" o:hrstd="t" o:hr="t" fillcolor="#a0a0a0" stroked="f"/>
         </w:pict>
       </w:r>
     </w:p>
     <w:p>
+      <w:r>
+        <w:t>Inside the ChatGPT app – what does this mean?</w:t>
+      </w:r>
+    </w:p>
+    <w:p>
+      <w:r>
+        <w:pict w14:anchorId="5E7058AA">
+          <v:rect id="_x0000_i1032" style="width:0;height:1.5pt" o:hralign="center" o:hrstd="t" o:hr="t" fillcolor="#a0a0a0" stroked="f"/>
+        </w:pict>
+      </w:r>
+    </w:p>
+    <w:p>
       <w:pPr>
         <w:rPr>
           <w:rFonts w:ascii="Segoe UI Emoji" w:hAnsi="Segoe UI Emoji" w:cs="Segoe UI Emoji"/>
@@ -1813,7 +1785,7 @@
           <w:bCs/>
         </w:rPr>
         <w:pict w14:anchorId="2A1F491C">
-          <v:rect id="_x0000_i1032" style="width:0;height:1.5pt" o:hralign="center" o:hrstd="t" o:hr="t" fillcolor="#a0a0a0" stroked="f"/>
+          <v:rect id="_x0000_i1033" style="width:0;height:1.5pt" o:hralign="center" o:hrstd="t" o:hr="t" fillcolor="#a0a0a0" stroked="f"/>
         </w:pict>
       </w:r>
     </w:p>
@@ -2030,7 +2002,6 @@
                 <w:b/>
                 <w:bCs/>
               </w:rPr>
-              <w:lastRenderedPageBreak/>
               <w:t>Latest lactate</w:t>
             </w:r>
           </w:p>
@@ -2416,7 +2387,7 @@
           <w:bCs/>
         </w:rPr>
         <w:pict w14:anchorId="0D448720">
-          <v:rect id="_x0000_i1033" style="width:0;height:1.5pt" o:hralign="center" o:hrstd="t" o:hr="t" fillcolor="#a0a0a0" stroked="f"/>
+          <v:rect id="_x0000_i1034" style="width:0;height:1.5pt" o:hralign="center" o:hrstd="t" o:hr="t" fillcolor="#a0a0a0" stroked="f"/>
         </w:pict>
       </w:r>
     </w:p>
@@ -2856,7 +2827,7 @@
           <w:bCs/>
         </w:rPr>
         <w:pict w14:anchorId="190082D6">
-          <v:rect id="_x0000_i1034" style="width:0;height:1.5pt" o:hralign="center" o:hrstd="t" o:hr="t" fillcolor="#a0a0a0" stroked="f"/>
+          <v:rect id="_x0000_i1035" style="width:0;height:1.5pt" o:hralign="center" o:hrstd="t" o:hr="t" fillcolor="#a0a0a0" stroked="f"/>
         </w:pict>
       </w:r>
     </w:p>
@@ -2954,7 +2925,6 @@
           <w:b/>
           <w:bCs/>
         </w:rPr>
-        <w:lastRenderedPageBreak/>
         <w:t>Essentially:</w:t>
       </w:r>
     </w:p>
@@ -2990,7 +2960,7 @@
           <w:bCs/>
         </w:rPr>
         <w:pict w14:anchorId="43A805A9">
-          <v:rect id="_x0000_i1035" style="width:0;height:1.5pt" o:hralign="center" o:hrstd="t" o:hr="t" fillcolor="#a0a0a0" stroked="f"/>
+          <v:rect id="_x0000_i1036" style="width:0;height:1.5pt" o:hralign="center" o:hrstd="t" o:hr="t" fillcolor="#a0a0a0" stroked="f"/>
         </w:pict>
       </w:r>
     </w:p>
@@ -3235,25 +3205,7 @@
                 <w:b/>
                 <w:bCs/>
               </w:rPr>
-              <w:t xml:space="preserve">Upload any lactate test file (.csv </w:t>
-            </w:r>
-            <w:proofErr w:type="gramStart"/>
-            <w:r>
-              <w:rPr>
-                <w:rFonts w:ascii="Segoe UI Emoji" w:hAnsi="Segoe UI Emoji" w:cs="Segoe UI Emoji"/>
-                <w:b/>
-                <w:bCs/>
-              </w:rPr>
-              <w:t>or .fit</w:t>
-            </w:r>
-            <w:proofErr w:type="gramEnd"/>
-            <w:r>
-              <w:rPr>
-                <w:rFonts w:ascii="Segoe UI Emoji" w:hAnsi="Segoe UI Emoji" w:cs="Segoe UI Emoji"/>
-                <w:b/>
-                <w:bCs/>
-              </w:rPr>
-              <w:t xml:space="preserve"> with mmol/L field) — the system will instantly replace FTP defaults with your real curve.</w:t>
+              <w:t>Upload any lactate test file (.csv or .fit with mmol/L field) — the system will instantly replace FTP defaults with your real curve.</w:t>
             </w:r>
           </w:p>
         </w:tc>
@@ -3274,7 +3226,7 @@
           <w:bCs/>
         </w:rPr>
         <w:pict w14:anchorId="1FEE0DE5">
-          <v:rect id="_x0000_i1036" style="width:0;height:1.5pt" o:hralign="center" o:hrstd="t" o:hr="t" fillcolor="#a0a0a0" stroked="f"/>
+          <v:rect id="_x0000_i1037" style="width:0;height:1.5pt" o:hralign="center" o:hrstd="t" o:hr="t" fillcolor="#a0a0a0" stroked="f"/>
         </w:pict>
       </w:r>
     </w:p>
@@ -3415,7 +3367,7 @@
           <w:bCs/>
         </w:rPr>
         <w:pict w14:anchorId="0A97DA71">
-          <v:rect id="_x0000_i1037" style="width:0;height:1.5pt" o:hralign="center" o:hrstd="t" o:hr="t" fillcolor="#a0a0a0" stroked="f"/>
+          <v:rect id="_x0000_i1038" style="width:0;height:1.5pt" o:hralign="center" o:hrstd="t" o:hr="t" fillcolor="#a0a0a0" stroked="f"/>
         </w:pict>
       </w:r>
     </w:p>

</xml_diff>

<commit_message>
new file:   docs/Lactate_Intergration_Personalised_Z2.docx 	new file:   docs/Lactate_Intergration_Personalised_Z2.pdf 	modified:   docs/USERGUIDELT1_intervals.docx 	modified:   docs/USERGUIDELT1_intervals.pdf
</commit_message>
<xml_diff>
--- a/docs/USERGUIDELT1_intervals.docx
+++ b/docs/USERGUIDELT1_intervals.docx
@@ -2,6 +2,92 @@
 <file path=word/document.xml><?xml version="1.0" encoding="utf-8"?>
 <w:document xmlns:wpc="http://schemas.microsoft.com/office/word/2010/wordprocessingCanvas" xmlns:cx="http://schemas.microsoft.com/office/drawing/2014/chartex" xmlns:cx1="http://schemas.microsoft.com/office/drawing/2015/9/8/chartex" xmlns:cx2="http://schemas.microsoft.com/office/drawing/2015/10/21/chartex" xmlns:cx3="http://schemas.microsoft.com/office/drawing/2016/5/9/chartex" xmlns:cx4="http://schemas.microsoft.com/office/drawing/2016/5/10/chartex" xmlns:cx5="http://schemas.microsoft.com/office/drawing/2016/5/11/chartex" xmlns:cx6="http://schemas.microsoft.com/office/drawing/2016/5/12/chartex" xmlns:cx7="http://schemas.microsoft.com/office/drawing/2016/5/13/chartex" xmlns:cx8="http://schemas.microsoft.com/office/drawing/2016/5/14/chartex" xmlns:mc="http://schemas.openxmlformats.org/markup-compatibility/2006" xmlns:aink="http://schemas.microsoft.com/office/drawing/2016/ink" xmlns:am3d="http://schemas.microsoft.com/office/drawing/2017/model3d" xmlns:o="urn:schemas-microsoft-com:office:office" xmlns:oel="http://schemas.microsoft.com/office/2019/extlst" xmlns:r="http://schemas.openxmlformats.org/officeDocument/2006/relationships" xmlns:m="http://schemas.openxmlformats.org/officeDocument/2006/math" xmlns:v="urn:schemas-microsoft-com:vml" xmlns:wp14="http://schemas.microsoft.com/office/word/2010/wordprocessingDrawing" xmlns:wp="http://schemas.openxmlformats.org/drawingml/2006/wordprocessingDrawing" xmlns:w10="urn:schemas-microsoft-com:office:word" xmlns:w="http://schemas.openxmlformats.org/wordprocessingml/2006/main" xmlns:w14="http://schemas.microsoft.com/office/word/2010/wordml" xmlns:w15="http://schemas.microsoft.com/office/word/2012/wordml" xmlns:w16cex="http://schemas.microsoft.com/office/word/2018/wordml/cex" xmlns:w16cid="http://schemas.microsoft.com/office/word/2016/wordml/cid" xmlns:w16="http://schemas.microsoft.com/office/word/2018/wordml" xmlns:w16du="http://schemas.microsoft.com/office/word/2023/wordml/word16du" xmlns:w16sdtdh="http://schemas.microsoft.com/office/word/2020/wordml/sdtdatahash" xmlns:w16sdtfl="http://schemas.microsoft.com/office/word/2024/wordml/sdtformatlock" xmlns:w16se="http://schemas.microsoft.com/office/word/2015/wordml/symex" xmlns:wpg="http://schemas.microsoft.com/office/word/2010/wordprocessingGroup" xmlns:wpi="http://schemas.microsoft.com/office/word/2010/wordprocessingInk" xmlns:wne="http://schemas.microsoft.com/office/word/2006/wordml" xmlns:wps="http://schemas.microsoft.com/office/word/2010/wordprocessingShape" mc:Ignorable="w14 w15 w16se w16cid w16 w16cex w16sdtdh w16sdtfl w16du wp14">
   <w:body>
+    <w:p>
+      <w:pPr>
+        <w:rPr>
+          <w:b/>
+          <w:bCs/>
+        </w:rPr>
+      </w:pPr>
+      <w:r>
+        <w:drawing>
+          <wp:anchor distT="0" distB="0" distL="114300" distR="114300" simplePos="0" relativeHeight="251661312" behindDoc="1" locked="0" layoutInCell="1" allowOverlap="1" wp14:anchorId="1409357B" wp14:editId="40557644">
+            <wp:simplePos x="0" y="0"/>
+            <wp:positionH relativeFrom="column">
+              <wp:posOffset>0</wp:posOffset>
+            </wp:positionH>
+            <wp:positionV relativeFrom="paragraph">
+              <wp:posOffset>0</wp:posOffset>
+            </wp:positionV>
+            <wp:extent cx="854529" cy="854529"/>
+            <wp:effectExtent l="0" t="0" r="3175" b="3175"/>
+            <wp:wrapTight wrapText="bothSides">
+              <wp:wrapPolygon edited="0">
+                <wp:start x="0" y="0"/>
+                <wp:lineTo x="0" y="21199"/>
+                <wp:lineTo x="21199" y="21199"/>
+                <wp:lineTo x="21199" y="0"/>
+                <wp:lineTo x="0" y="0"/>
+              </wp:wrapPolygon>
+            </wp:wrapTight>
+            <wp:docPr id="498422940" name="Picture 2" descr="Coach GPT Avatar"/>
+            <wp:cNvGraphicFramePr>
+              <a:graphicFrameLocks xmlns:a="http://schemas.openxmlformats.org/drawingml/2006/main" noChangeAspect="1"/>
+            </wp:cNvGraphicFramePr>
+            <a:graphic xmlns:a="http://schemas.openxmlformats.org/drawingml/2006/main">
+              <a:graphicData uri="http://schemas.openxmlformats.org/drawingml/2006/picture">
+                <pic:pic xmlns:pic="http://schemas.openxmlformats.org/drawingml/2006/picture">
+                  <pic:nvPicPr>
+                    <pic:cNvPr id="0" name="Picture 6" descr="Coach GPT Avatar"/>
+                    <pic:cNvPicPr>
+                      <a:picLocks noChangeAspect="1" noChangeArrowheads="1"/>
+                    </pic:cNvPicPr>
+                  </pic:nvPicPr>
+                  <pic:blipFill>
+                    <a:blip r:embed="rId5" cstate="print">
+                      <a:extLst>
+                        <a:ext uri="{28A0092B-C50C-407E-A947-70E740481C1C}">
+                          <a14:useLocalDpi xmlns:a14="http://schemas.microsoft.com/office/drawing/2010/main" val="0"/>
+                        </a:ext>
+                      </a:extLst>
+                    </a:blip>
+                    <a:srcRect/>
+                    <a:stretch>
+                      <a:fillRect/>
+                    </a:stretch>
+                  </pic:blipFill>
+                  <pic:spPr bwMode="auto">
+                    <a:xfrm>
+                      <a:off x="0" y="0"/>
+                      <a:ext cx="854529" cy="854529"/>
+                    </a:xfrm>
+                    <a:prstGeom prst="rect">
+                      <a:avLst/>
+                    </a:prstGeom>
+                    <a:noFill/>
+                    <a:ln>
+                      <a:noFill/>
+                    </a:ln>
+                  </pic:spPr>
+                </pic:pic>
+              </a:graphicData>
+            </a:graphic>
+          </wp:anchor>
+        </w:drawing>
+      </w:r>
+      <w:r>
+        <w:rPr>
+          <w:b/>
+          <w:bCs/>
+        </w:rPr>
+        <w:t>Intervals ICU Coach V5 (Railway T2 Engine)</w:t>
+      </w:r>
+    </w:p>
+    <w:p>
+      <w:r>
+        <w:t>AI-Driven Endurance Performance Framework • Unified Reporting v5.1</w:t>
+      </w:r>
+    </w:p>
     <w:p/>
     <w:p>
       <w:r>
@@ -12,26 +98,22 @@
     </w:p>
     <w:p>
       <w:pPr>
-        <w:rPr>
-          <w:b/>
-          <w:bCs/>
-        </w:rPr>
+        <w:pStyle w:val="Heading2"/>
       </w:pPr>
       <w:r>
         <w:rPr>
           <w:rFonts w:ascii="Segoe UI Emoji" w:hAnsi="Segoe UI Emoji" w:cs="Segoe UI Emoji"/>
-          <w:b/>
-          <w:bCs/>
         </w:rPr>
         <w:t>🧪</w:t>
       </w:r>
       <w:r>
-        <w:rPr>
-          <w:b/>
-          <w:bCs/>
-        </w:rPr>
-        <w:t xml:space="preserve"> How to Set Up Your LT1 (HRTLND_LT1) Field in Intervals.icu</w:t>
-      </w:r>
+        <w:t xml:space="preserve"> How to Set Up Your LT1 (HRTLND_LT1) Field in </w:t>
+      </w:r>
+      <w:proofErr w:type="spellStart"/>
+      <w:r>
+        <w:t>Intervals.icu</w:t>
+      </w:r>
+      <w:proofErr w:type="spellEnd"/>
     </w:p>
     <w:p>
       <w:pPr>
@@ -190,7 +272,7 @@
                     </pic:cNvPicPr>
                   </pic:nvPicPr>
                   <pic:blipFill>
-                    <a:blip r:embed="rId5">
+                    <a:blip r:embed="rId6">
                       <a:extLst>
                         <a:ext uri="{28A0092B-C50C-407E-A947-70E740481C1C}">
                           <a14:useLocalDpi xmlns:a14="http://schemas.microsoft.com/office/drawing/2010/main" val="0"/>
@@ -284,7 +366,7 @@
                     </pic:cNvPicPr>
                   </pic:nvPicPr>
                   <pic:blipFill>
-                    <a:blip r:embed="rId6">
+                    <a:blip r:embed="rId7">
                       <a:extLst>
                         <a:ext uri="{28A0092B-C50C-407E-A947-70E740481C1C}">
                           <a14:useLocalDpi xmlns:a14="http://schemas.microsoft.com/office/drawing/2010/main" val="0"/>
@@ -337,7 +419,7 @@
                     <pic:cNvPicPr/>
                   </pic:nvPicPr>
                   <pic:blipFill>
-                    <a:blip r:embed="rId7"/>
+                    <a:blip r:embed="rId8"/>
                     <a:stretch>
                       <a:fillRect/>
                     </a:stretch>
@@ -412,7 +494,7 @@
         </w:rPr>
         <w:lastRenderedPageBreak/>
         <w:drawing>
-          <wp:inline distT="0" distB="0" distL="0" distR="0" wp14:anchorId="404F4AB0" wp14:editId="7E1FC5F2">
+          <wp:inline distT="0" distB="0" distL="0" distR="0" wp14:anchorId="404F4AB0" wp14:editId="63C67AE8">
             <wp:extent cx="2431423" cy="4309382"/>
             <wp:effectExtent l="0" t="0" r="6985" b="0"/>
             <wp:docPr id="2030180655" name="Picture 6"/>
@@ -429,7 +511,7 @@
                     </pic:cNvPicPr>
                   </pic:nvPicPr>
                   <pic:blipFill>
-                    <a:blip r:embed="rId8" cstate="print">
+                    <a:blip r:embed="rId9" cstate="print">
                       <a:extLst>
                         <a:ext uri="{28A0092B-C50C-407E-A947-70E740481C1C}">
                           <a14:useLocalDpi xmlns:a14="http://schemas.microsoft.com/office/drawing/2010/main" val="0"/>
@@ -483,7 +565,7 @@
                     <pic:cNvPicPr/>
                   </pic:nvPicPr>
                   <pic:blipFill>
-                    <a:blip r:embed="rId9"/>
+                    <a:blip r:embed="rId10"/>
                     <a:stretch>
                       <a:fillRect/>
                     </a:stretch>
@@ -557,7 +639,7 @@
                     <pic:cNvPicPr/>
                   </pic:nvPicPr>
                   <pic:blipFill>
-                    <a:blip r:embed="rId7"/>
+                    <a:blip r:embed="rId8"/>
                     <a:stretch>
                       <a:fillRect/>
                     </a:stretch>
@@ -776,7 +858,7 @@
                     </pic:cNvPicPr>
                   </pic:nvPicPr>
                   <pic:blipFill>
-                    <a:blip r:embed="rId5">
+                    <a:blip r:embed="rId6">
                       <a:extLst>
                         <a:ext uri="{28A0092B-C50C-407E-A947-70E740481C1C}">
                           <a14:useLocalDpi xmlns:a14="http://schemas.microsoft.com/office/drawing/2010/main" val="0"/>
@@ -886,10 +968,26 @@
     </w:p>
     <w:p>
       <w:r>
-        <w:t>for HRTLNDLT1P; add power pair for LT1</w:t>
-      </w:r>
-      <w:r>
-        <w:t xml:space="preserve"> eg. 195</w:t>
+        <w:t xml:space="preserve">for </w:t>
+      </w:r>
+      <w:proofErr w:type="gramStart"/>
+      <w:r>
+        <w:t>HRTLNDLT1P;</w:t>
+      </w:r>
+      <w:proofErr w:type="gramEnd"/>
+      <w:r>
+        <w:t xml:space="preserve"> add power pair for LT1</w:t>
+      </w:r>
+      <w:r>
+        <w:t xml:space="preserve"> </w:t>
+      </w:r>
+      <w:proofErr w:type="spellStart"/>
+      <w:r>
+        <w:t>eg.</w:t>
+      </w:r>
+      <w:proofErr w:type="spellEnd"/>
+      <w:r>
+        <w:t xml:space="preserve"> 195</w:t>
       </w:r>
     </w:p>
     <w:p>
@@ -997,7 +1095,7 @@
                     </pic:cNvPicPr>
                   </pic:nvPicPr>
                   <pic:blipFill>
-                    <a:blip r:embed="rId10">
+                    <a:blip r:embed="rId11">
                       <a:extLst>
                         <a:ext uri="{28A0092B-C50C-407E-A947-70E740481C1C}">
                           <a14:useLocalDpi xmlns:a14="http://schemas.microsoft.com/office/drawing/2010/main" val="0"/>
@@ -1705,19 +1803,16 @@
     </w:p>
     <w:p>
       <w:pPr>
+        <w:pStyle w:val="Heading2"/>
+      </w:pPr>
+      <w:r>
         <w:rPr>
           <w:rFonts w:ascii="Segoe UI Emoji" w:hAnsi="Segoe UI Emoji" w:cs="Segoe UI Emoji"/>
-          <w:b/>
-          <w:bCs/>
-        </w:rPr>
-      </w:pPr>
-      <w:r>
-        <w:rPr>
-          <w:rFonts w:ascii="Segoe UI Emoji" w:hAnsi="Segoe UI Emoji" w:cs="Segoe UI Emoji"/>
-          <w:b/>
-          <w:bCs/>
-        </w:rPr>
-        <w:t>🧪 Lactate Summary</w:t>
+        </w:rPr>
+        <w:t>🧪</w:t>
+      </w:r>
+      <w:r>
+        <w:t xml:space="preserve"> Lactate Summary</w:t>
       </w:r>
     </w:p>
     <w:p>
@@ -2002,6 +2097,7 @@
                 <w:b/>
                 <w:bCs/>
               </w:rPr>
+              <w:lastRenderedPageBreak/>
               <w:t>Latest lactate</w:t>
             </w:r>
           </w:p>
@@ -2925,6 +3021,7 @@
           <w:b/>
           <w:bCs/>
         </w:rPr>
+        <w:lastRenderedPageBreak/>
         <w:t>Essentially:</w:t>
       </w:r>
     </w:p>
@@ -3205,7 +3302,25 @@
                 <w:b/>
                 <w:bCs/>
               </w:rPr>
-              <w:t>Upload any lactate test file (.csv or .fit with mmol/L field) — the system will instantly replace FTP defaults with your real curve.</w:t>
+              <w:t xml:space="preserve">Upload any lactate test file (.csv </w:t>
+            </w:r>
+            <w:proofErr w:type="gramStart"/>
+            <w:r>
+              <w:rPr>
+                <w:rFonts w:ascii="Segoe UI Emoji" w:hAnsi="Segoe UI Emoji" w:cs="Segoe UI Emoji"/>
+                <w:b/>
+                <w:bCs/>
+              </w:rPr>
+              <w:t>or .fit</w:t>
+            </w:r>
+            <w:proofErr w:type="gramEnd"/>
+            <w:r>
+              <w:rPr>
+                <w:rFonts w:ascii="Segoe UI Emoji" w:hAnsi="Segoe UI Emoji" w:cs="Segoe UI Emoji"/>
+                <w:b/>
+                <w:bCs/>
+              </w:rPr>
+              <w:t xml:space="preserve"> with mmol/L field) — the system will instantly replace FTP defaults with your real curve.</w:t>
             </w:r>
           </w:p>
         </w:tc>
@@ -3385,7 +3500,7 @@
 <w:numbering xmlns:wpc="http://schemas.microsoft.com/office/word/2010/wordprocessingCanvas" xmlns:cx="http://schemas.microsoft.com/office/drawing/2014/chartex" xmlns:cx1="http://schemas.microsoft.com/office/drawing/2015/9/8/chartex" xmlns:cx2="http://schemas.microsoft.com/office/drawing/2015/10/21/chartex" xmlns:cx3="http://schemas.microsoft.com/office/drawing/2016/5/9/chartex" xmlns:cx4="http://schemas.microsoft.com/office/drawing/2016/5/10/chartex" xmlns:cx5="http://schemas.microsoft.com/office/drawing/2016/5/11/chartex" xmlns:cx6="http://schemas.microsoft.com/office/drawing/2016/5/12/chartex" xmlns:cx7="http://schemas.microsoft.com/office/drawing/2016/5/13/chartex" xmlns:cx8="http://schemas.microsoft.com/office/drawing/2016/5/14/chartex" xmlns:mc="http://schemas.openxmlformats.org/markup-compatibility/2006" xmlns:aink="http://schemas.microsoft.com/office/drawing/2016/ink" xmlns:am3d="http://schemas.microsoft.com/office/drawing/2017/model3d" xmlns:o="urn:schemas-microsoft-com:office:office" xmlns:oel="http://schemas.microsoft.com/office/2019/extlst" xmlns:r="http://schemas.openxmlformats.org/officeDocument/2006/relationships" xmlns:m="http://schemas.openxmlformats.org/officeDocument/2006/math" xmlns:v="urn:schemas-microsoft-com:vml" xmlns:wp14="http://schemas.microsoft.com/office/word/2010/wordprocessingDrawing" xmlns:wp="http://schemas.openxmlformats.org/drawingml/2006/wordprocessingDrawing" xmlns:w10="urn:schemas-microsoft-com:office:word" xmlns:w="http://schemas.openxmlformats.org/wordprocessingml/2006/main" xmlns:w14="http://schemas.microsoft.com/office/word/2010/wordml" xmlns:w15="http://schemas.microsoft.com/office/word/2012/wordml" xmlns:w16cex="http://schemas.microsoft.com/office/word/2018/wordml/cex" xmlns:w16cid="http://schemas.microsoft.com/office/word/2016/wordml/cid" xmlns:w16="http://schemas.microsoft.com/office/word/2018/wordml" xmlns:w16du="http://schemas.microsoft.com/office/word/2023/wordml/word16du" xmlns:w16sdtdh="http://schemas.microsoft.com/office/word/2020/wordml/sdtdatahash" xmlns:w16sdtfl="http://schemas.microsoft.com/office/word/2024/wordml/sdtformatlock" xmlns:w16se="http://schemas.microsoft.com/office/word/2015/wordml/symex" xmlns:wpg="http://schemas.microsoft.com/office/word/2010/wordprocessingGroup" xmlns:wpi="http://schemas.microsoft.com/office/word/2010/wordprocessingInk" xmlns:wne="http://schemas.microsoft.com/office/word/2006/wordml" xmlns:wps="http://schemas.microsoft.com/office/word/2010/wordprocessingShape" mc:Ignorable="w14 w15 w16se w16cid w16 w16cex w16sdtdh w16sdtfl w16du wp14">
   <w:numPicBullet w:numPicBulletId="0">
     <w:pict>
-      <v:rect id="_x0000_i1025" style="width:0;height:1.5pt" o:hralign="center" o:bullet="t" o:hrstd="t" o:hr="t" fillcolor="#a0a0a0" stroked="f"/>
+      <v:rect w14:anchorId="1409357B" id="_x0000_i1025" style="width:0;height:1.5pt" o:hralign="center" o:bullet="t" o:hrstd="t" o:hr="t" fillcolor="#a0a0a0" stroked="f"/>
     </w:pict>
   </w:numPicBullet>
   <w:abstractNum w:abstractNumId="0" w15:restartNumberingAfterBreak="0">
@@ -6107,7 +6222,6 @@
     <w:next w:val="Normal"/>
     <w:link w:val="Heading2Char"/>
     <w:uiPriority w:val="9"/>
-    <w:semiHidden/>
     <w:unhideWhenUsed/>
     <w:qFormat/>
     <w:rsid w:val="00A7618E"/>
@@ -6324,7 +6438,6 @@
     <w:basedOn w:val="DefaultParagraphFont"/>
     <w:link w:val="Heading2"/>
     <w:uiPriority w:val="9"/>
-    <w:semiHidden/>
     <w:rsid w:val="00A7618E"/>
     <w:rPr>
       <w:rFonts w:asciiTheme="majorHAnsi" w:eastAsiaTheme="majorEastAsia" w:hAnsiTheme="majorHAnsi" w:cstheme="majorBidi"/>

</xml_diff>